<commit_message>
Adding latest output--more to do here
</commit_message>
<xml_diff>
--- a/resume.docx
+++ b/resume.docx
@@ -2,61 +2,32 @@
 <file path=word/document.xml><?xml version="1.0" encoding="utf-8"?>
 <w:document xmlns:w="http://schemas.openxmlformats.org/wordprocessingml/2006/main" xmlns:m="http://schemas.openxmlformats.org/officeDocument/2006/math" xmlns:r="http://schemas.openxmlformats.org/officeDocument/2006/relationships" xmlns:o="urn:schemas-microsoft-com:office:office" xmlns:v="urn:schemas-microsoft-com:vml" xmlns:w10="urn:schemas-microsoft-com:office:word" xmlns:a="http://schemas.openxmlformats.org/drawingml/2006/main" xmlns:pic="http://schemas.openxmlformats.org/drawingml/2006/picture" xmlns:wp="http://schemas.openxmlformats.org/drawingml/2006/wordprocessingDrawing">
   <w:body>
+    <w:bookmarkStart w:id="35" w:name="thomas-lockney"/>
     <w:p>
       <w:pPr>
         <w:pStyle w:val="Heading1"/>
       </w:pPr>
-      <w:bookmarkStart w:id="21" w:name="sonya-sawtelle"/>
-      <w:bookmarkEnd w:id="21"/>
-      <w:r>
-        <w:t xml:space="preserve">Sonya Sawtelle</w:t>
-      </w:r>
-    </w:p>
-    <w:p>
-      <w:pPr>
-        <w:pStyle w:val="Heading4"/>
-      </w:pPr>
-      <w:bookmarkStart w:id="22" w:name="data-enthusiast-with-a-strong-background-in-math-science-and-programming."/>
-      <w:bookmarkEnd w:id="22"/>
-      <w:r>
-        <w:t xml:space="preserve">Data enthusiast with a strong background in math, science and programming.</w:t>
-      </w:r>
-    </w:p>
+      <w:r>
+        <w:t xml:space="preserve">Thomas Lockney</w:t>
+      </w:r>
+    </w:p>
+    <w:bookmarkStart w:id="20" w:name="X9e7b261f8dfcf7d21cfe51fd802258d5f450b00"/>
     <w:p>
       <w:pPr>
         <w:pStyle w:val="Heading6"/>
       </w:pPr>
-      <w:bookmarkStart w:id="24" w:name="sdsawtelle.github.io-.-sonya.sawtelleyale.edu-.-802-461-3429"/>
-      <w:bookmarkEnd w:id="24"/>
-      <w:r>
-        <w:t xml:space="preserve">[</w:t>
-      </w:r>
-      <w:r>
-        <w:t xml:space="preserve"> </w:t>
-      </w:r>
-      <w:hyperlink r:id="rId23">
-        <w:r>
-          <w:rPr>
-            <w:rStyle w:val="Hyperlink"/>
-          </w:rPr>
-          <w:t xml:space="preserve">sdsawtelle.github.io</w:t>
-        </w:r>
-      </w:hyperlink>
-      <w:r>
-        <w:t xml:space="preserve"> </w:t>
-      </w:r>
-      <w:r>
-        <w:t xml:space="preserve">] . [ sonya.sawtelle@yale.edu ] . [ 802 461 3429 ]</w:t>
-      </w:r>
-    </w:p>
+      <w:r>
+        <w:t xml:space="preserve">thomas@lockney.net | 971-322-9408 | Lake Oswego, Oregon, United States</w:t>
+      </w:r>
+    </w:p>
+    <w:bookmarkEnd w:id="20"/>
+    <w:bookmarkStart w:id="21" w:name="overview"/>
     <w:p>
       <w:pPr>
         <w:pStyle w:val="Heading2"/>
       </w:pPr>
-      <w:bookmarkStart w:id="25" w:name="education"/>
-      <w:bookmarkEnd w:id="25"/>
-      <w:r>
-        <w:t xml:space="preserve">Education</w:t>
+      <w:r>
+        <w:t xml:space="preserve">Overview</w:t>
       </w:r>
     </w:p>
     <w:p>
@@ -64,108 +35,180 @@
         <w:pStyle w:val="FirstParagraph"/>
       </w:pPr>
       <w:r>
+        <w:t xml:space="preserve">I am an engineering leader passionate about building great teams with a focus on autonomy and accountability. I’ve been working at Nike for almost seven years and have held both leadership and individual contributor positions as a software engineer and architect.</w:t>
+      </w:r>
+    </w:p>
+    <w:p>
+      <w:pPr>
+        <w:pStyle w:val="BodyText"/>
+      </w:pPr>
+      <w:r>
+        <w:t xml:space="preserve">I’m also the host of the Nike Tech Talks, a highly successful event series showcasing world class subject matter experts from across the industry, an internal evangelist for and organizer of Nike’s open-source program, and a champion of building a strong and healthy engineering culture. In the past I have also organized technical conferences and founded multiple user group communities.</w:t>
+      </w:r>
+    </w:p>
+    <w:bookmarkEnd w:id="21"/>
+    <w:bookmarkStart w:id="22" w:name="accomplishments"/>
+    <w:p>
+      <w:pPr>
+        <w:pStyle w:val="Heading2"/>
+      </w:pPr>
+      <w:r>
+        <w:t xml:space="preserve">Accomplishments</w:t>
+      </w:r>
+    </w:p>
+    <w:p>
+      <w:pPr>
+        <w:numPr>
+          <w:ilvl w:val="0"/>
+          <w:numId w:val="1001"/>
+        </w:numPr>
+        <w:pStyle w:val="Compact"/>
+      </w:pPr>
+      <w:r>
+        <w:t xml:space="preserve">Led the design and build out of a communications platform responsible for over $250m in attributable revenue.</w:t>
+      </w:r>
+    </w:p>
+    <w:p>
+      <w:pPr>
+        <w:numPr>
+          <w:ilvl w:val="0"/>
+          <w:numId w:val="1001"/>
+        </w:numPr>
+        <w:pStyle w:val="Compact"/>
+      </w:pPr>
+      <w:r>
+        <w:t xml:space="preserve">Managed four squads, including one offshore, focused on frontend and backend systems, handling career growth, performance reviews, and mentorship.</w:t>
+      </w:r>
+    </w:p>
+    <w:p>
+      <w:pPr>
+        <w:numPr>
+          <w:ilvl w:val="0"/>
+          <w:numId w:val="1001"/>
+        </w:numPr>
+        <w:pStyle w:val="Compact"/>
+      </w:pPr>
+      <w:r>
+        <w:t xml:space="preserve">Led design, development, and ongoing support for major components of a fitness activity tracking platform.</w:t>
+      </w:r>
+    </w:p>
+    <w:p>
+      <w:pPr>
+        <w:numPr>
+          <w:ilvl w:val="0"/>
+          <w:numId w:val="1001"/>
+        </w:numPr>
+        <w:pStyle w:val="Compact"/>
+      </w:pPr>
+      <w:r>
+        <w:t xml:space="preserve">Built out multiple highly successful teams.</w:t>
+      </w:r>
+    </w:p>
+    <w:bookmarkEnd w:id="22"/>
+    <w:bookmarkStart w:id="33" w:name="experience"/>
+    <w:p>
+      <w:pPr>
+        <w:pStyle w:val="Heading2"/>
+      </w:pPr>
+      <w:r>
+        <w:t xml:space="preserve">Experience</w:t>
+      </w:r>
+    </w:p>
+    <w:bookmarkStart w:id="23" w:name="nike"/>
+    <w:p>
+      <w:pPr>
+        <w:pStyle w:val="Heading3"/>
+      </w:pPr>
+      <w:r>
+        <w:t xml:space="preserve">Nike</w:t>
+      </w:r>
+    </w:p>
+    <w:p>
+      <w:pPr>
+        <w:pStyle w:val="FirstParagraph"/>
+      </w:pPr>
+      <w:r>
         <w:rPr>
+          <w:bCs/>
           <w:b/>
         </w:rPr>
-        <w:t xml:space="preserve">Ph.D. program in Applied Physics, Yale University</w:t>
+        <w:t xml:space="preserve">Sr. Engineering Manager, Nike Communications Platform</w:t>
       </w:r>
       <w:r>
         <w:t xml:space="preserve"> </w:t>
       </w:r>
       <w:r>
-        <w:t xml:space="preserve">(2012-present)</w:t>
-      </w:r>
-    </w:p>
-    <w:p>
-      <w:pPr>
-        <w:pStyle w:val="Compact"/>
-        <w:numPr>
-          <w:numId w:val="1001"/>
-          <w:ilvl w:val="0"/>
-        </w:numPr>
-      </w:pPr>
-      <w:r>
-        <w:t xml:space="preserve">Research on transport in metal nanostructures.</w:t>
-      </w:r>
-    </w:p>
-    <w:p>
-      <w:pPr>
-        <w:pStyle w:val="Compact"/>
-        <w:numPr>
-          <w:numId w:val="1001"/>
-          <w:ilvl w:val="0"/>
-        </w:numPr>
-      </w:pPr>
-      <w:r>
-        <w:t xml:space="preserve">Coursework in physics, engineering, and statistics.</w:t>
-      </w:r>
-    </w:p>
-    <w:p>
-      <w:pPr>
-        <w:pStyle w:val="FirstParagraph"/>
+        <w:t xml:space="preserve">Sep 2016 - Present</w:t>
+      </w:r>
+    </w:p>
+    <w:p>
+      <w:pPr>
+        <w:pStyle w:val="BodyText"/>
+      </w:pPr>
+      <w:r>
+        <w:t xml:space="preserve">Leading a cross-functional group of multiple teams to provide a unified, real-time communications platform. Established the early groundwork of the platform and helped define and drive the larger platform strategy. This is still a very active project with high business value.</w:t>
+      </w:r>
+    </w:p>
+    <w:p>
+      <w:pPr>
+        <w:pStyle w:val="BodyText"/>
       </w:pPr>
       <w:r>
         <w:rPr>
+          <w:bCs/>
           <w:b/>
         </w:rPr>
-        <w:t xml:space="preserve">B.S. in Physics, Indiana University</w:t>
+        <w:t xml:space="preserve">Engineering Manager, Nike+ Platform</w:t>
       </w:r>
       <w:r>
         <w:t xml:space="preserve"> </w:t>
       </w:r>
       <w:r>
-        <w:t xml:space="preserve">(2008-2011)</w:t>
-      </w:r>
-    </w:p>
-    <w:p>
-      <w:pPr>
-        <w:pStyle w:val="Compact"/>
-        <w:numPr>
-          <w:numId w:val="1002"/>
-          <w:ilvl w:val="0"/>
-        </w:numPr>
-      </w:pPr>
-      <w:r>
-        <w:t xml:space="preserve">Baccalaureate with Departmental Honors and Highest Distinction, 3.98/4.0 GPA</w:t>
-      </w:r>
-    </w:p>
-    <w:p>
-      <w:pPr>
-        <w:pStyle w:val="FirstParagraph"/>
+        <w:t xml:space="preserve">Jun 2015 - Sep 2016</w:t>
+      </w:r>
+    </w:p>
+    <w:p>
+      <w:pPr>
+        <w:pStyle w:val="BodyText"/>
+      </w:pPr>
+      <w:r>
+        <w:t xml:space="preserve">Managed a team of engineers building the Nike+ Activity Services platform. This system handles all ingress activity data from the Nike Run Club and Nike Training Club apps. The team practices DevOps as one of our foundational capabilities and were one of the first groups within Nike to deliver cloud-based microservices and to do so in a continuous delivery process.</w:t>
+      </w:r>
+    </w:p>
+    <w:p>
+      <w:pPr>
+        <w:pStyle w:val="BodyText"/>
       </w:pPr>
       <w:r>
         <w:rPr>
+          <w:bCs/>
           <w:b/>
         </w:rPr>
-        <w:t xml:space="preserve">MOOCs</w:t>
+        <w:t xml:space="preserve">Engineering Lead, Nike+ Platform</w:t>
       </w:r>
       <w:r>
         <w:t xml:space="preserve"> </w:t>
       </w:r>
       <w:r>
-        <w:t xml:space="preserve">(ongoing)</w:t>
-      </w:r>
-    </w:p>
-    <w:p>
-      <w:pPr>
-        <w:pStyle w:val="Compact"/>
-        <w:numPr>
-          <w:numId w:val="1003"/>
-          <w:ilvl w:val="0"/>
-        </w:numPr>
-      </w:pPr>
-      <w:r>
-        <w:t xml:space="preserve">Machine Learning (Stanford, Andrew Ng)</w:t>
-      </w:r>
-    </w:p>
-    <w:p>
-      <w:pPr>
-        <w:pStyle w:val="Heading2"/>
-      </w:pPr>
-      <w:bookmarkStart w:id="26" w:name="experience"/>
-      <w:bookmarkEnd w:id="26"/>
-      <w:r>
-        <w:t xml:space="preserve">Experience</w:t>
+        <w:t xml:space="preserve">Feb 2014 - Jun 2015</w:t>
+      </w:r>
+    </w:p>
+    <w:p>
+      <w:pPr>
+        <w:pStyle w:val="BodyText"/>
+      </w:pPr>
+      <w:r>
+        <w:t xml:space="preserve">Built the next generation of highly scalable and reliable web services at Nike. Led a team of engineers responsible for the services that handle fitness data from Nike’s premier mobile apps. Evangelized pragmatic, lightweight, and highly scalable systems and tools. Established the Nike Tech Talk Speaker Series, internal user groups, and forums, focused on building a world-class engineering culture.</w:t>
+      </w:r>
+    </w:p>
+    <w:bookmarkEnd w:id="23"/>
+    <w:bookmarkStart w:id="24" w:name="janrain-inc."/>
+    <w:p>
+      <w:pPr>
+        <w:pStyle w:val="Heading3"/>
+      </w:pPr>
+      <w:r>
+        <w:t xml:space="preserve">Janrain, Inc.</w:t>
       </w:r>
     </w:p>
     <w:p>
@@ -174,27 +217,34 @@
       </w:pPr>
       <w:r>
         <w:rPr>
+          <w:bCs/>
           <w:b/>
         </w:rPr>
-        <w:t xml:space="preserve">Independent Researcher, Yale University</w:t>
+        <w:t xml:space="preserve">Engineering Lead, Architect</w:t>
       </w:r>
       <w:r>
         <w:t xml:space="preserve"> </w:t>
       </w:r>
       <w:r>
-        <w:t xml:space="preserve">(2012-present, New Haven CT)</w:t>
-      </w:r>
-    </w:p>
-    <w:p>
-      <w:pPr>
-        <w:pStyle w:val="Compact"/>
-        <w:numPr>
-          <w:numId w:val="1004"/>
-          <w:ilvl w:val="0"/>
-        </w:numPr>
-      </w:pPr>
-      <w:r>
-        <w:t xml:space="preserve">Data analysis and simulation in Python and MATLAB, and instrument control in C++. Designed and executed experiments across four projects and managed several undegraduate students.</w:t>
+        <w:t xml:space="preserve">Feb 2013 - Jan 2014</w:t>
+      </w:r>
+    </w:p>
+    <w:p>
+      <w:pPr>
+        <w:pStyle w:val="BodyText"/>
+      </w:pPr>
+      <w:r>
+        <w:t xml:space="preserve">Developed architecture supporting the Janrain user-management platform. Development of strategic for new project initiatives within engineering, from initial bootstrap of projects to consistent and reproducible builds to complete deployment and production release processes. Focused on building a mature engineering culture dedicated to evolutionary growth. Guidance and mentoring of teams on technology choices and appropriate systems architecture.</w:t>
+      </w:r>
+    </w:p>
+    <w:bookmarkEnd w:id="24"/>
+    <w:bookmarkStart w:id="25" w:name="cisco-clearaccess"/>
+    <w:p>
+      <w:pPr>
+        <w:pStyle w:val="Heading3"/>
+      </w:pPr>
+      <w:r>
+        <w:t xml:space="preserve">Cisco / ClearAccess</w:t>
       </w:r>
     </w:p>
     <w:p>
@@ -203,37 +253,34 @@
       </w:pPr>
       <w:r>
         <w:rPr>
+          <w:bCs/>
           <w:b/>
         </w:rPr>
-        <w:t xml:space="preserve">MCAT Instructor, Kaplan Test Prep</w:t>
+        <w:t xml:space="preserve">Senior Software Engineer</w:t>
       </w:r>
       <w:r>
         <w:t xml:space="preserve"> </w:t>
       </w:r>
       <w:r>
-        <w:t xml:space="preserve">(2011-2012, New Haven CT)</w:t>
-      </w:r>
-    </w:p>
-    <w:p>
-      <w:pPr>
-        <w:pStyle w:val="Compact"/>
-        <w:numPr>
-          <w:numId w:val="1005"/>
-          <w:ilvl w:val="0"/>
-        </w:numPr>
-      </w:pPr>
-      <w:r>
-        <w:t xml:space="preserve">Planned and delivered lectures on core content in undergraduate Physics, Chemistry and Biology to medium-sized groups of undergraduates.</w:t>
-      </w:r>
-    </w:p>
-    <w:p>
-      <w:pPr>
-        <w:pStyle w:val="Heading2"/>
-      </w:pPr>
-      <w:bookmarkStart w:id="27" w:name="skills"/>
-      <w:bookmarkEnd w:id="27"/>
-      <w:r>
-        <w:t xml:space="preserve">Skills</w:t>
+        <w:t xml:space="preserve">Nov 2011 - Jan 2013</w:t>
+      </w:r>
+    </w:p>
+    <w:p>
+      <w:pPr>
+        <w:pStyle w:val="BodyText"/>
+      </w:pPr>
+      <w:r>
+        <w:t xml:space="preserve">Came to Cisco by way of ClearAccess acquisition. Prototyped a new Akka-based server backend for handling server to device communication. Built a simulation framework that allowed testing populations of millions of devices interacting with our backend services. Designed a Scala &amp; Akka-based load testing tool that can handle simulation of real-world load from a large (1-40 million) device population. Development of enhancements to core ACS product.</w:t>
+      </w:r>
+    </w:p>
+    <w:bookmarkEnd w:id="25"/>
+    <w:bookmarkStart w:id="26" w:name="simple"/>
+    <w:p>
+      <w:pPr>
+        <w:pStyle w:val="Heading3"/>
+      </w:pPr>
+      <w:r>
+        <w:t xml:space="preserve">Simple</w:t>
       </w:r>
     </w:p>
     <w:p>
@@ -242,15 +289,16 @@
       </w:pPr>
       <w:r>
         <w:rPr>
+          <w:bCs/>
           <w:b/>
         </w:rPr>
-        <w:t xml:space="preserve">Programming:</w:t>
+        <w:t xml:space="preserve">Engineer</w:t>
       </w:r>
       <w:r>
         <w:t xml:space="preserve"> </w:t>
       </w:r>
       <w:r>
-        <w:t xml:space="preserve">Python, MATLAB, SQL, R, git, HTML/CSS</w:t>
+        <w:t xml:space="preserve">Aug 2010 - Oct 2011</w:t>
       </w:r>
     </w:p>
     <w:p>
@@ -258,139 +306,246 @@
         <w:pStyle w:val="BodyText"/>
       </w:pPr>
       <w:r>
+        <w:t xml:space="preserve">Designed back-end accounting and reconciliation system. Integrated accounting system with external transaction processing partner.</w:t>
+      </w:r>
+    </w:p>
+    <w:bookmarkEnd w:id="26"/>
+    <w:bookmarkStart w:id="27" w:name="triactive-inc."/>
+    <w:p>
+      <w:pPr>
+        <w:pStyle w:val="Heading3"/>
+      </w:pPr>
+      <w:r>
+        <w:t xml:space="preserve">TriActive, Inc.</w:t>
+      </w:r>
+    </w:p>
+    <w:p>
+      <w:pPr>
+        <w:pStyle w:val="FirstParagraph"/>
+      </w:pPr>
+      <w:r>
         <w:rPr>
+          <w:bCs/>
           <w:b/>
         </w:rPr>
-        <w:t xml:space="preserve">Python SciPy Tools:</w:t>
+        <w:t xml:space="preserve">Senior Software Engineer</w:t>
       </w:r>
       <w:r>
         <w:t xml:space="preserve"> </w:t>
       </w:r>
       <w:r>
-        <w:t xml:space="preserve">Pandas, Numpy, Matplotlib, Scikit-learn</w:t>
-      </w:r>
-    </w:p>
-    <w:p>
-      <w:pPr>
-        <w:pStyle w:val="Heading2"/>
-      </w:pPr>
-      <w:bookmarkStart w:id="28" w:name="awards"/>
-      <w:bookmarkEnd w:id="28"/>
-      <w:r>
-        <w:t xml:space="preserve">Awards</w:t>
-      </w:r>
-    </w:p>
-    <w:p>
-      <w:pPr>
-        <w:pStyle w:val="Compact"/>
-        <w:numPr>
-          <w:numId w:val="1006"/>
-          <w:ilvl w:val="0"/>
-        </w:numPr>
+        <w:t xml:space="preserve">Oct 2004 - Aug 2010</w:t>
+      </w:r>
+    </w:p>
+    <w:p>
+      <w:pPr>
+        <w:pStyle w:val="BodyText"/>
+      </w:pPr>
+      <w:r>
+        <w:t xml:space="preserve">Designed and implemented a highly scalable system for managing remote agents. Led the implementation of a complete UI overhaul. Worked with the rest of the engineering team to improve our overall engineering practices, infrastructure, and technology stack.</w:t>
+      </w:r>
+    </w:p>
+    <w:bookmarkEnd w:id="27"/>
+    <w:bookmarkStart w:id="28" w:name="esoterix"/>
+    <w:p>
+      <w:pPr>
+        <w:pStyle w:val="Heading3"/>
+      </w:pPr>
+      <w:r>
+        <w:t xml:space="preserve">Esoterix</w:t>
+      </w:r>
+    </w:p>
+    <w:p>
+      <w:pPr>
+        <w:pStyle w:val="FirstParagraph"/>
       </w:pPr>
       <w:r>
         <w:rPr>
+          <w:bCs/>
           <w:b/>
         </w:rPr>
-        <w:t xml:space="preserve">Sterling Prize Fellowship</w:t>
-      </w:r>
-      <w:r>
-        <w:t xml:space="preserve">, Yale University (2013). Awarded to 30 out of 10,500 applicants.</w:t>
-      </w:r>
-    </w:p>
-    <w:p>
-      <w:pPr>
-        <w:pStyle w:val="Compact"/>
-        <w:numPr>
-          <w:numId w:val="1006"/>
-          <w:ilvl w:val="0"/>
-        </w:numPr>
+        <w:t xml:space="preserve">Senior Software Engineer</w:t>
+      </w:r>
+      <w:r>
+        <w:t xml:space="preserve"> </w:t>
+      </w:r>
+      <w:r>
+        <w:t xml:space="preserve">May 2001 - Oct 2004</w:t>
+      </w:r>
+    </w:p>
+    <w:p>
+      <w:pPr>
+        <w:pStyle w:val="BodyText"/>
+      </w:pPr>
+      <w:r>
+        <w:t xml:space="preserve">Led the development of patient, order, &amp; report management systems. Led development on component modules of a clinical trials data management system. Advised on implementation of server infrastructure, integration of better build practices and better use of technologies to ease development.</w:t>
+      </w:r>
+    </w:p>
+    <w:bookmarkEnd w:id="28"/>
+    <w:bookmarkStart w:id="29" w:name="hirestorm"/>
+    <w:p>
+      <w:pPr>
+        <w:pStyle w:val="Heading3"/>
+      </w:pPr>
+      <w:r>
+        <w:t xml:space="preserve">HireStorm</w:t>
+      </w:r>
+    </w:p>
+    <w:p>
+      <w:pPr>
+        <w:pStyle w:val="FirstParagraph"/>
       </w:pPr>
       <w:r>
         <w:rPr>
+          <w:bCs/>
           <w:b/>
         </w:rPr>
-        <w:t xml:space="preserve">IU Founders Scholar</w:t>
-      </w:r>
-      <w:r>
-        <w:t xml:space="preserve">, Indiana University (2012)</w:t>
-      </w:r>
-    </w:p>
-    <w:p>
-      <w:pPr>
-        <w:pStyle w:val="Compact"/>
-        <w:numPr>
-          <w:numId w:val="1006"/>
-          <w:ilvl w:val="0"/>
-        </w:numPr>
+        <w:t xml:space="preserve">Senior Software Engineer</w:t>
+      </w:r>
+      <w:r>
+        <w:t xml:space="preserve"> </w:t>
+      </w:r>
+      <w:r>
+        <w:t xml:space="preserve">Sep 2000 - Mar 2001</w:t>
+      </w:r>
+    </w:p>
+    <w:p>
+      <w:pPr>
+        <w:pStyle w:val="BodyText"/>
+      </w:pPr>
+      <w:r>
+        <w:t xml:space="preserve">Helped to restructure the technology direction of the company. Designed a peer-to-peer application for job candidate searches and a web-based software registration system. Maintained server infrastructure.</w:t>
+      </w:r>
+    </w:p>
+    <w:bookmarkEnd w:id="29"/>
+    <w:bookmarkStart w:id="30" w:name="triactive-inc.-1"/>
+    <w:p>
+      <w:pPr>
+        <w:pStyle w:val="Heading3"/>
+      </w:pPr>
+      <w:r>
+        <w:t xml:space="preserve">TriActive, Inc.</w:t>
+      </w:r>
+    </w:p>
+    <w:p>
+      <w:pPr>
+        <w:pStyle w:val="FirstParagraph"/>
       </w:pPr>
       <w:r>
         <w:rPr>
+          <w:bCs/>
           <w:b/>
         </w:rPr>
-        <w:t xml:space="preserve">Baccalaureate with Highest Distinction</w:t>
-      </w:r>
-      <w:r>
-        <w:t xml:space="preserve">, Indiana University (2012). Granted to 5 students out of 498 in the class.</w:t>
-      </w:r>
-    </w:p>
+        <w:t xml:space="preserve">Senior Software Developer</w:t>
+      </w:r>
+      <w:r>
+        <w:t xml:space="preserve"> </w:t>
+      </w:r>
+      <w:r>
+        <w:t xml:space="preserve">1999 - 2000</w:t>
+      </w:r>
+    </w:p>
+    <w:p>
+      <w:pPr>
+        <w:pStyle w:val="BodyText"/>
+      </w:pPr>
+      <w:r>
+        <w:t xml:space="preserve">Developed a web-based systems management platform including a user-customizable portal system. Migrated system from ASP to Java. Led evaluation of application servers and production deployment strategy. Introduced improved development practices.</w:t>
+      </w:r>
+    </w:p>
+    <w:bookmarkEnd w:id="30"/>
+    <w:bookmarkStart w:id="31" w:name="cyberplex"/>
+    <w:p>
+      <w:pPr>
+        <w:pStyle w:val="Heading3"/>
+      </w:pPr>
+      <w:r>
+        <w:t xml:space="preserve">Cyberplex</w:t>
+      </w:r>
+    </w:p>
+    <w:p>
+      <w:pPr>
+        <w:pStyle w:val="FirstParagraph"/>
+      </w:pPr>
+      <w:r>
+        <w:rPr>
+          <w:bCs/>
+          <w:b/>
+        </w:rPr>
+        <w:t xml:space="preserve">Application Developer</w:t>
+      </w:r>
+      <w:r>
+        <w:t xml:space="preserve"> </w:t>
+      </w:r>
+      <w:r>
+        <w:t xml:space="preserve">1999 - 1999</w:t>
+      </w:r>
+    </w:p>
+    <w:p>
+      <w:pPr>
+        <w:pStyle w:val="BodyText"/>
+      </w:pPr>
+      <w:r>
+        <w:t xml:space="preserve">Built virtual seminar system. Developed integration strategy for a support automation system.</w:t>
+      </w:r>
+    </w:p>
+    <w:bookmarkEnd w:id="31"/>
+    <w:bookmarkStart w:id="32" w:name="tivoli"/>
+    <w:p>
+      <w:pPr>
+        <w:pStyle w:val="Heading3"/>
+      </w:pPr>
+      <w:r>
+        <w:t xml:space="preserve">Tivoli</w:t>
+      </w:r>
+    </w:p>
+    <w:p>
+      <w:pPr>
+        <w:pStyle w:val="FirstParagraph"/>
+      </w:pPr>
+      <w:r>
+        <w:rPr>
+          <w:bCs/>
+          <w:b/>
+        </w:rPr>
+        <w:t xml:space="preserve">Software Engineer</w:t>
+      </w:r>
+      <w:r>
+        <w:t xml:space="preserve"> </w:t>
+      </w:r>
+      <w:r>
+        <w:t xml:space="preserve">1997 - 1999</w:t>
+      </w:r>
+    </w:p>
+    <w:p>
+      <w:pPr>
+        <w:pStyle w:val="BodyText"/>
+      </w:pPr>
+      <w:r>
+        <w:t xml:space="preserve">Served as technical liaison between Marketing and IT. Built document publishing system, including integration with Interwoven TeamSite. Administered servers and dependent services. Wrote numerous utilities to support ongoing web development and administration work.</w:t>
+      </w:r>
+    </w:p>
+    <w:bookmarkEnd w:id="32"/>
+    <w:bookmarkEnd w:id="33"/>
+    <w:bookmarkStart w:id="34" w:name="skills"/>
     <w:p>
       <w:pPr>
         <w:pStyle w:val="Heading2"/>
       </w:pPr>
-      <w:bookmarkStart w:id="29" w:name="projects"/>
-      <w:bookmarkEnd w:id="29"/>
-      <w:r>
-        <w:t xml:space="preserve">Projects</w:t>
+      <w:r>
+        <w:t xml:space="preserve">Skills</w:t>
       </w:r>
     </w:p>
     <w:p>
       <w:pPr>
         <w:pStyle w:val="FirstParagraph"/>
       </w:pPr>
-      <w:hyperlink r:id="rId30">
-        <w:r>
-          <w:rPr>
-            <w:i/>
-            <w:rStyle w:val="Hyperlink"/>
-            <w:b/>
-          </w:rPr>
-          <w:t xml:space="preserve">Evening Sessions: Explorations in Data Science and Python</w:t>
-        </w:r>
-        <w:r>
-          <w:rPr>
-            <w:rStyle w:val="Hyperlink"/>
-            <w:b/>
-          </w:rPr>
-          <w:t xml:space="preserve"> </w:t>
-        </w:r>
-        <w:r>
-          <w:rPr>
-            <w:rStyle w:val="Hyperlink"/>
-            <w:b/>
-          </w:rPr>
-          <w:t xml:space="preserve">Blog</w:t>
-        </w:r>
-      </w:hyperlink>
-      <w:r>
-        <w:t xml:space="preserve"> </w:t>
-      </w:r>
-      <w:r>
-        <w:t xml:space="preserve">(2015-present)</w:t>
-      </w:r>
-    </w:p>
-    <w:p>
-      <w:pPr>
-        <w:pStyle w:val="Compact"/>
-        <w:numPr>
-          <w:numId w:val="1007"/>
-          <w:ilvl w:val="0"/>
-        </w:numPr>
-      </w:pPr>
-      <w:r>
-        <w:t xml:space="preserve">Authored a series of articles covering a wide variety of topics and tools related to pure Python programming, data science and statistics.</w:t>
-      </w:r>
-    </w:p>
+      <w:r>
+        <w:t xml:space="preserve">Java, Scala, JavaScript, Python, Akka, AWS, Microservice &amp; Event-based Architecture, Distributed Systems</w:t>
+      </w:r>
+    </w:p>
+    <w:bookmarkEnd w:id="34"/>
+    <w:bookmarkEnd w:id="35"/>
     <w:sectPr>
       <w:pgSz w:w="12240" w:h="15840"/>
       <w:pgMar w:top="144" w:right="864" w:bottom="288" w:left="864" w:header="720" w:footer="720" w:gutter="0"/>
@@ -399,6 +554,10 @@
     </w:sectPr>
   </w:body>
 </w:document>
+</file>
+
+<file path=word/comments.xml><?xml version="1.0" encoding="utf-8"?>
+<w:comments xmlns:w="http://schemas.openxmlformats.org/wordprocessingml/2006/main" xmlns:m="http://schemas.openxmlformats.org/officeDocument/2006/math" xmlns:r="http://schemas.openxmlformats.org/officeDocument/2006/relationships" xmlns:o="urn:schemas-microsoft-com:office:office" xmlns:v="urn:schemas-microsoft-com:vml" xmlns:w10="urn:schemas-microsoft-com:office:word" xmlns:a="http://schemas.openxmlformats.org/drawingml/2006/main" xmlns:pic="http://schemas.openxmlformats.org/drawingml/2006/picture" xmlns:wp="http://schemas.openxmlformats.org/drawingml/2006/wordprocessingDrawing"/>
 </file>
 
 <file path=word/footnotes.xml><?xml version="1.0" encoding="utf-8"?>
@@ -699,6 +858,190 @@
     </w:lvl>
   </w:abstractNum>
   <w:abstractNum w:abstractNumId="3" w15:restartNumberingAfterBreak="0">
+    <w:nsid w:val="F01FC1BB"/>
+    <w:multiLevelType w:val="multilevel"/>
+    <w:tmpl w:val="E54ADCCC"/>
+    <w:lvl w:ilvl="0">
+      <w:numFmt w:val="bullet"/>
+      <w:lvlText w:val="•"/>
+      <w:lvlJc w:val="left"/>
+      <w:pPr>
+        <w:tabs>
+          <w:tab w:val="num" w:pos="0"/>
+        </w:tabs>
+        <w:ind w:left="480" w:hanging="480"/>
+      </w:pPr>
+    </w:lvl>
+    <w:lvl w:ilvl="1">
+      <w:numFmt w:val="bullet"/>
+      <w:lvlText w:val="–"/>
+      <w:lvlJc w:val="left"/>
+      <w:pPr>
+        <w:tabs>
+          <w:tab w:val="num" w:pos="720"/>
+        </w:tabs>
+        <w:ind w:left="1200" w:hanging="480"/>
+      </w:pPr>
+    </w:lvl>
+    <w:lvl w:ilvl="2">
+      <w:numFmt w:val="bullet"/>
+      <w:lvlText w:val="•"/>
+      <w:lvlJc w:val="left"/>
+      <w:pPr>
+        <w:tabs>
+          <w:tab w:val="num" w:pos="1440"/>
+        </w:tabs>
+        <w:ind w:left="1920" w:hanging="480"/>
+      </w:pPr>
+    </w:lvl>
+    <w:lvl w:ilvl="3">
+      <w:numFmt w:val="bullet"/>
+      <w:lvlText w:val="–"/>
+      <w:lvlJc w:val="left"/>
+      <w:pPr>
+        <w:tabs>
+          <w:tab w:val="num" w:pos="2160"/>
+        </w:tabs>
+        <w:ind w:left="2640" w:hanging="480"/>
+      </w:pPr>
+    </w:lvl>
+    <w:lvl w:ilvl="4">
+      <w:numFmt w:val="bullet"/>
+      <w:lvlText w:val="•"/>
+      <w:lvlJc w:val="left"/>
+      <w:pPr>
+        <w:tabs>
+          <w:tab w:val="num" w:pos="2880"/>
+        </w:tabs>
+        <w:ind w:left="3360" w:hanging="480"/>
+      </w:pPr>
+    </w:lvl>
+    <w:lvl w:ilvl="5">
+      <w:numFmt w:val="bullet"/>
+      <w:lvlText w:val="–"/>
+      <w:lvlJc w:val="left"/>
+      <w:pPr>
+        <w:tabs>
+          <w:tab w:val="num" w:pos="3600"/>
+        </w:tabs>
+        <w:ind w:left="4080" w:hanging="480"/>
+      </w:pPr>
+    </w:lvl>
+    <w:lvl w:ilvl="6">
+      <w:numFmt w:val="bullet"/>
+      <w:lvlText w:val="•"/>
+      <w:lvlJc w:val="left"/>
+      <w:pPr>
+        <w:tabs>
+          <w:tab w:val="num" w:pos="4320"/>
+        </w:tabs>
+        <w:ind w:left="4800" w:hanging="480"/>
+      </w:pPr>
+    </w:lvl>
+    <w:lvl w:ilvl="7">
+      <w:numFmt w:val="decimal"/>
+      <w:lvlText w:val=""/>
+      <w:lvlJc w:val="left"/>
+    </w:lvl>
+    <w:lvl w:ilvl="8">
+      <w:numFmt w:val="decimal"/>
+      <w:lvlText w:val=""/>
+      <w:lvlJc w:val="left"/>
+    </w:lvl>
+  </w:abstractNum>
+  <w:abstractNum w:abstractNumId="4" w15:restartNumberingAfterBreak="0">
+    <w:nsid w:val="2024D46F"/>
+    <w:multiLevelType w:val="multilevel"/>
+    <w:tmpl w:val="CE866512"/>
+    <w:lvl w:ilvl="0">
+      <w:numFmt w:val="bullet"/>
+      <w:lvlText w:val=" "/>
+      <w:lvlJc w:val="left"/>
+      <w:pPr>
+        <w:tabs>
+          <w:tab w:val="num" w:pos="0"/>
+        </w:tabs>
+        <w:ind w:left="480" w:hanging="480"/>
+      </w:pPr>
+    </w:lvl>
+    <w:lvl w:ilvl="1">
+      <w:numFmt w:val="bullet"/>
+      <w:lvlText w:val=" "/>
+      <w:lvlJc w:val="left"/>
+      <w:pPr>
+        <w:tabs>
+          <w:tab w:val="num" w:pos="720"/>
+        </w:tabs>
+        <w:ind w:left="1200" w:hanging="480"/>
+      </w:pPr>
+    </w:lvl>
+    <w:lvl w:ilvl="2">
+      <w:numFmt w:val="bullet"/>
+      <w:lvlText w:val=" "/>
+      <w:lvlJc w:val="left"/>
+      <w:pPr>
+        <w:tabs>
+          <w:tab w:val="num" w:pos="1440"/>
+        </w:tabs>
+        <w:ind w:left="1920" w:hanging="480"/>
+      </w:pPr>
+    </w:lvl>
+    <w:lvl w:ilvl="3">
+      <w:numFmt w:val="bullet"/>
+      <w:lvlText w:val=" "/>
+      <w:lvlJc w:val="left"/>
+      <w:pPr>
+        <w:tabs>
+          <w:tab w:val="num" w:pos="2160"/>
+        </w:tabs>
+        <w:ind w:left="2640" w:hanging="480"/>
+      </w:pPr>
+    </w:lvl>
+    <w:lvl w:ilvl="4">
+      <w:numFmt w:val="bullet"/>
+      <w:lvlText w:val=" "/>
+      <w:lvlJc w:val="left"/>
+      <w:pPr>
+        <w:tabs>
+          <w:tab w:val="num" w:pos="2880"/>
+        </w:tabs>
+        <w:ind w:left="3360" w:hanging="480"/>
+      </w:pPr>
+    </w:lvl>
+    <w:lvl w:ilvl="5">
+      <w:numFmt w:val="bullet"/>
+      <w:lvlText w:val=" "/>
+      <w:lvlJc w:val="left"/>
+      <w:pPr>
+        <w:tabs>
+          <w:tab w:val="num" w:pos="3600"/>
+        </w:tabs>
+        <w:ind w:left="4080" w:hanging="480"/>
+      </w:pPr>
+    </w:lvl>
+    <w:lvl w:ilvl="6">
+      <w:numFmt w:val="bullet"/>
+      <w:lvlText w:val=" "/>
+      <w:lvlJc w:val="left"/>
+      <w:pPr>
+        <w:tabs>
+          <w:tab w:val="num" w:pos="4320"/>
+        </w:tabs>
+        <w:ind w:left="4800" w:hanging="480"/>
+      </w:pPr>
+    </w:lvl>
+    <w:lvl w:ilvl="7">
+      <w:numFmt w:val="decimal"/>
+      <w:lvlText w:val=""/>
+      <w:lvlJc w:val="left"/>
+    </w:lvl>
+    <w:lvl w:ilvl="8">
+      <w:numFmt w:val="decimal"/>
+      <w:lvlText w:val=""/>
+      <w:lvlJc w:val="left"/>
+    </w:lvl>
+  </w:abstractNum>
+  <w:abstractNum w:abstractNumId="5" w15:restartNumberingAfterBreak="0">
     <w:nsid w:val="3916B9D1"/>
     <w:multiLevelType w:val="multilevel"/>
     <w:tmpl w:val="A5AE8F8C"/>
@@ -790,7 +1133,7 @@
       <w:lvlJc w:val="left"/>
     </w:lvl>
   </w:abstractNum>
-  <w:abstractNum w:abstractNumId="4" w15:restartNumberingAfterBreak="0">
+  <w:abstractNum w:abstractNumId="6" w15:restartNumberingAfterBreak="0">
     <w:nsid w:val="4D3E2186"/>
     <w:multiLevelType w:val="multilevel"/>
     <w:tmpl w:val="BBCE7B3C"/>
@@ -882,7 +1225,7 @@
       <w:lvlJc w:val="left"/>
     </w:lvl>
   </w:abstractNum>
-  <w:abstractNum w:abstractNumId="5" w15:restartNumberingAfterBreak="0">
+  <w:abstractNum w:abstractNumId="7" w15:restartNumberingAfterBreak="0">
     <w:nsid w:val="4F4633C8"/>
     <w:multiLevelType w:val="multilevel"/>
     <w:tmpl w:val="B49C6D2C"/>
@@ -974,7 +1317,7 @@
       <w:lvlJc w:val="left"/>
     </w:lvl>
   </w:abstractNum>
-  <w:abstractNum w:abstractNumId="6" w15:restartNumberingAfterBreak="0">
+  <w:abstractNum w:abstractNumId="8" w15:restartNumberingAfterBreak="0">
     <w:nsid w:val="564953CE"/>
     <w:multiLevelType w:val="multilevel"/>
     <w:tmpl w:val="5E7AF4EC"/>
@@ -1066,7 +1409,7 @@
       <w:lvlJc w:val="left"/>
     </w:lvl>
   </w:abstractNum>
-  <w:abstractNum w:abstractNumId="7" w15:restartNumberingAfterBreak="0">
+  <w:abstractNum w:abstractNumId="9" w15:restartNumberingAfterBreak="0">
     <w:nsid w:val="5E5DD4D5"/>
     <w:multiLevelType w:val="multilevel"/>
     <w:tmpl w:val="9B88414E"/>
@@ -1158,7 +1501,7 @@
       <w:lvlJc w:val="left"/>
     </w:lvl>
   </w:abstractNum>
-  <w:abstractNum w:abstractNumId="8" w15:restartNumberingAfterBreak="0">
+  <w:abstractNum w:abstractNumId="10" w15:restartNumberingAfterBreak="0">
     <w:nsid w:val="604ED2D2"/>
     <w:multiLevelType w:val="multilevel"/>
     <w:tmpl w:val="DE60B62E"/>
@@ -1251,17 +1594,14 @@
     </w:lvl>
   </w:abstractNum>
   <w:abstractNum w:abstractNumId="990">
-    <w:nsid w:val="2024d46f"/>
+    <w:nsid w:val="2c1ae401"/>
     <w:multiLevelType w:val="multilevel"/>
     <w:lvl w:ilvl="0">
       <w:numFmt w:val="bullet"/>
       <w:lvlText w:val=" "/>
       <w:lvlJc w:val="left"/>
       <w:pPr>
-        <w:tabs>
-          <w:tab w:val="num" w:pos="0"/>
-        </w:tabs>
-        <w:ind w:left="480" w:hanging="480"/>
+        <w:ind w:left="720" w:hanging="480"/>
       </w:pPr>
     </w:lvl>
     <w:lvl w:ilvl="1">
@@ -1269,10 +1609,7 @@
       <w:lvlText w:val=" "/>
       <w:lvlJc w:val="left"/>
       <w:pPr>
-        <w:tabs>
-          <w:tab w:val="num" w:pos="720"/>
-        </w:tabs>
-        <w:ind w:left="1200" w:hanging="480"/>
+        <w:ind w:left="1440" w:hanging="480"/>
       </w:pPr>
     </w:lvl>
     <w:lvl w:ilvl="2">
@@ -1280,10 +1617,7 @@
       <w:lvlText w:val=" "/>
       <w:lvlJc w:val="left"/>
       <w:pPr>
-        <w:tabs>
-          <w:tab w:val="num" w:pos="1440"/>
-        </w:tabs>
-        <w:ind w:left="1920" w:hanging="480"/>
+        <w:ind w:left="2160" w:hanging="480"/>
       </w:pPr>
     </w:lvl>
     <w:lvl w:ilvl="3">
@@ -1291,10 +1625,7 @@
       <w:lvlText w:val=" "/>
       <w:lvlJc w:val="left"/>
       <w:pPr>
-        <w:tabs>
-          <w:tab w:val="num" w:pos="2160"/>
-        </w:tabs>
-        <w:ind w:left="2640" w:hanging="480"/>
+        <w:ind w:left="2880" w:hanging="480"/>
       </w:pPr>
     </w:lvl>
     <w:lvl w:ilvl="4">
@@ -1302,10 +1633,7 @@
       <w:lvlText w:val=" "/>
       <w:lvlJc w:val="left"/>
       <w:pPr>
-        <w:tabs>
-          <w:tab w:val="num" w:pos="2880"/>
-        </w:tabs>
-        <w:ind w:left="3360" w:hanging="480"/>
+        <w:ind w:left="3600" w:hanging="480"/>
       </w:pPr>
     </w:lvl>
     <w:lvl w:ilvl="5">
@@ -1313,10 +1641,7 @@
       <w:lvlText w:val=" "/>
       <w:lvlJc w:val="left"/>
       <w:pPr>
-        <w:tabs>
-          <w:tab w:val="num" w:pos="3600"/>
-        </w:tabs>
-        <w:ind w:left="4080" w:hanging="480"/>
+        <w:ind w:left="4320" w:hanging="480"/>
       </w:pPr>
     </w:lvl>
     <w:lvl w:ilvl="6">
@@ -1324,25 +1649,35 @@
       <w:lvlText w:val=" "/>
       <w:lvlJc w:val="left"/>
       <w:pPr>
-        <w:tabs>
-          <w:tab w:val="num" w:pos="4320"/>
-        </w:tabs>
-        <w:ind w:left="4800" w:hanging="480"/>
+        <w:ind w:left="5040" w:hanging="480"/>
+      </w:pPr>
+    </w:lvl>
+    <w:lvl w:ilvl="7">
+      <w:numFmt w:val="bullet"/>
+      <w:lvlText w:val=" "/>
+      <w:lvlJc w:val="left"/>
+      <w:pPr>
+        <w:ind w:left="5760" w:hanging="480"/>
+      </w:pPr>
+    </w:lvl>
+    <w:lvl w:ilvl="8">
+      <w:numFmt w:val="bullet"/>
+      <w:lvlText w:val=" "/>
+      <w:lvlJc w:val="left"/>
+      <w:pPr>
+        <w:ind w:left="6480" w:hanging="480"/>
       </w:pPr>
     </w:lvl>
   </w:abstractNum>
   <w:abstractNum w:abstractNumId="991">
-    <w:nsid w:val="f01fc1bb"/>
+    <w:nsid w:val="ea454b4c"/>
     <w:multiLevelType w:val="multilevel"/>
     <w:lvl w:ilvl="0">
       <w:numFmt w:val="bullet"/>
       <w:lvlText w:val="•"/>
       <w:lvlJc w:val="left"/>
       <w:pPr>
-        <w:tabs>
-          <w:tab w:val="num" w:pos="0"/>
-        </w:tabs>
-        <w:ind w:left="480" w:hanging="480"/>
+        <w:ind w:left="720" w:hanging="480"/>
       </w:pPr>
     </w:lvl>
     <w:lvl w:ilvl="1">
@@ -1350,10 +1685,7 @@
       <w:lvlText w:val="–"/>
       <w:lvlJc w:val="left"/>
       <w:pPr>
-        <w:tabs>
-          <w:tab w:val="num" w:pos="720"/>
-        </w:tabs>
-        <w:ind w:left="1200" w:hanging="480"/>
+        <w:ind w:left="1440" w:hanging="480"/>
       </w:pPr>
     </w:lvl>
     <w:lvl w:ilvl="2">
@@ -1361,10 +1693,7 @@
       <w:lvlText w:val="•"/>
       <w:lvlJc w:val="left"/>
       <w:pPr>
-        <w:tabs>
-          <w:tab w:val="num" w:pos="1440"/>
-        </w:tabs>
-        <w:ind w:left="1920" w:hanging="480"/>
+        <w:ind w:left="2160" w:hanging="480"/>
       </w:pPr>
     </w:lvl>
     <w:lvl w:ilvl="3">
@@ -1372,10 +1701,7 @@
       <w:lvlText w:val="–"/>
       <w:lvlJc w:val="left"/>
       <w:pPr>
-        <w:tabs>
-          <w:tab w:val="num" w:pos="2160"/>
-        </w:tabs>
-        <w:ind w:left="2640" w:hanging="480"/>
+        <w:ind w:left="2880" w:hanging="480"/>
       </w:pPr>
     </w:lvl>
     <w:lvl w:ilvl="4">
@@ -1383,10 +1709,7 @@
       <w:lvlText w:val="•"/>
       <w:lvlJc w:val="left"/>
       <w:pPr>
-        <w:tabs>
-          <w:tab w:val="num" w:pos="2880"/>
-        </w:tabs>
-        <w:ind w:left="3360" w:hanging="480"/>
+        <w:ind w:left="3600" w:hanging="480"/>
       </w:pPr>
     </w:lvl>
     <w:lvl w:ilvl="5">
@@ -1394,10 +1717,7 @@
       <w:lvlText w:val="–"/>
       <w:lvlJc w:val="left"/>
       <w:pPr>
-        <w:tabs>
-          <w:tab w:val="num" w:pos="3600"/>
-        </w:tabs>
-        <w:ind w:left="4080" w:hanging="480"/>
+        <w:ind w:left="4320" w:hanging="480"/>
       </w:pPr>
     </w:lvl>
     <w:lvl w:ilvl="6">
@@ -1405,10 +1725,23 @@
       <w:lvlText w:val="•"/>
       <w:lvlJc w:val="left"/>
       <w:pPr>
-        <w:tabs>
-          <w:tab w:val="num" w:pos="4320"/>
-        </w:tabs>
-        <w:ind w:left="4800" w:hanging="480"/>
+        <w:ind w:left="5040" w:hanging="480"/>
+      </w:pPr>
+    </w:lvl>
+    <w:lvl w:ilvl="7">
+      <w:numFmt w:val="bullet"/>
+      <w:lvlText w:val="–"/>
+      <w:lvlJc w:val="left"/>
+      <w:pPr>
+        <w:ind w:left="5760" w:hanging="480"/>
+      </w:pPr>
+    </w:lvl>
+    <w:lvl w:ilvl="8">
+      <w:numFmt w:val="bullet"/>
+      <w:lvlText w:val="•"/>
+      <w:lvlJc w:val="left"/>
+      <w:pPr>
+        <w:ind w:left="6480" w:hanging="480"/>
       </w:pPr>
     </w:lvl>
   </w:abstractNum>
@@ -1416,58 +1749,58 @@
     <w:abstractNumId w:val="2"/>
   </w:num>
   <w:num w:numId="2">
-    <w:abstractNumId w:val="8"/>
+    <w:abstractNumId w:val="10"/>
   </w:num>
   <w:num w:numId="3">
-    <w:abstractNumId w:val="4"/>
+    <w:abstractNumId w:val="6"/>
   </w:num>
   <w:num w:numId="4">
-    <w:abstractNumId w:val="4"/>
+    <w:abstractNumId w:val="6"/>
   </w:num>
   <w:num w:numId="5">
-    <w:abstractNumId w:val="4"/>
+    <w:abstractNumId w:val="6"/>
   </w:num>
   <w:num w:numId="6">
-    <w:abstractNumId w:val="4"/>
+    <w:abstractNumId w:val="6"/>
   </w:num>
   <w:num w:numId="7">
-    <w:abstractNumId w:val="4"/>
+    <w:abstractNumId w:val="6"/>
   </w:num>
   <w:num w:numId="8">
-    <w:abstractNumId w:val="4"/>
+    <w:abstractNumId w:val="6"/>
   </w:num>
   <w:num w:numId="9">
-    <w:abstractNumId w:val="4"/>
+    <w:abstractNumId w:val="6"/>
   </w:num>
   <w:num w:numId="10">
-    <w:abstractNumId w:val="4"/>
+    <w:abstractNumId w:val="6"/>
   </w:num>
   <w:num w:numId="11">
-    <w:abstractNumId w:val="5"/>
+    <w:abstractNumId w:val="7"/>
   </w:num>
   <w:num w:numId="12">
-    <w:abstractNumId w:val="7"/>
+    <w:abstractNumId w:val="9"/>
   </w:num>
   <w:num w:numId="13">
-    <w:abstractNumId w:val="7"/>
+    <w:abstractNumId w:val="9"/>
   </w:num>
   <w:num w:numId="14">
-    <w:abstractNumId w:val="7"/>
+    <w:abstractNumId w:val="9"/>
   </w:num>
   <w:num w:numId="15">
-    <w:abstractNumId w:val="7"/>
+    <w:abstractNumId w:val="9"/>
   </w:num>
   <w:num w:numId="16">
-    <w:abstractNumId w:val="7"/>
+    <w:abstractNumId w:val="9"/>
   </w:num>
   <w:num w:numId="17">
-    <w:abstractNumId w:val="7"/>
+    <w:abstractNumId w:val="9"/>
   </w:num>
   <w:num w:numId="18">
-    <w:abstractNumId w:val="7"/>
+    <w:abstractNumId w:val="9"/>
   </w:num>
   <w:num w:numId="19">
-    <w:abstractNumId w:val="7"/>
+    <w:abstractNumId w:val="9"/>
   </w:num>
   <w:num w:numId="20">
     <w:abstractNumId w:val="1"/>
@@ -1497,51 +1830,57 @@
     <w:abstractNumId w:val="0"/>
   </w:num>
   <w:num w:numId="29">
-    <w:abstractNumId w:val="6"/>
+    <w:abstractNumId w:val="8"/>
   </w:num>
   <w:num w:numId="30">
+    <w:abstractNumId w:val="5"/>
+  </w:num>
+  <w:num w:numId="31">
+    <w:abstractNumId w:val="5"/>
+  </w:num>
+  <w:num w:numId="32">
+    <w:abstractNumId w:val="5"/>
+  </w:num>
+  <w:num w:numId="33">
+    <w:abstractNumId w:val="5"/>
+  </w:num>
+  <w:num w:numId="34">
+    <w:abstractNumId w:val="5"/>
+  </w:num>
+  <w:num w:numId="35">
+    <w:abstractNumId w:val="5"/>
+  </w:num>
+  <w:num w:numId="36">
+    <w:abstractNumId w:val="5"/>
+  </w:num>
+  <w:num w:numId="37">
+    <w:abstractNumId w:val="4"/>
+  </w:num>
+  <w:num w:numId="38">
     <w:abstractNumId w:val="3"/>
   </w:num>
-  <w:num w:numId="31">
+  <w:num w:numId="39">
     <w:abstractNumId w:val="3"/>
   </w:num>
-  <w:num w:numId="32">
+  <w:num w:numId="40">
     <w:abstractNumId w:val="3"/>
   </w:num>
-  <w:num w:numId="33">
+  <w:num w:numId="41">
     <w:abstractNumId w:val="3"/>
   </w:num>
-  <w:num w:numId="34">
+  <w:num w:numId="42">
     <w:abstractNumId w:val="3"/>
   </w:num>
-  <w:num w:numId="35">
+  <w:num w:numId="43">
     <w:abstractNumId w:val="3"/>
   </w:num>
-  <w:num w:numId="36">
+  <w:num w:numId="44">
     <w:abstractNumId w:val="3"/>
   </w:num>
   <w:num w:numId="1000">
     <w:abstractNumId w:val="990"/>
   </w:num>
   <w:num w:numId="1001">
-    <w:abstractNumId w:val="991"/>
-  </w:num>
-  <w:num w:numId="1002">
-    <w:abstractNumId w:val="991"/>
-  </w:num>
-  <w:num w:numId="1003">
-    <w:abstractNumId w:val="991"/>
-  </w:num>
-  <w:num w:numId="1004">
-    <w:abstractNumId w:val="991"/>
-  </w:num>
-  <w:num w:numId="1005">
-    <w:abstractNumId w:val="991"/>
-  </w:num>
-  <w:num w:numId="1006">
-    <w:abstractNumId w:val="991"/>
-  </w:num>
-  <w:num w:numId="1007">
     <w:abstractNumId w:val="991"/>
   </w:num>
 </w:numbering>
@@ -1903,18 +2242,20 @@
     <w:next w:val="BodyText"/>
     <w:uiPriority w:val="9"/>
     <w:qFormat/>
+    <w:rsid w:val="00F4062D"/>
     <w:pPr>
       <w:keepNext/>
       <w:keepLines/>
       <w:spacing w:before="480" w:after="0"/>
+      <w:jc w:val="center"/>
       <w:outlineLvl w:val="0"/>
     </w:pPr>
     <w:rPr>
       <w:rFonts w:asciiTheme="majorHAnsi" w:eastAsiaTheme="majorEastAsia" w:hAnsiTheme="majorHAnsi" w:cstheme="majorBidi"/>
       <w:b/>
       <w:bCs/>
-      <w:color w:val="345A8A" w:themeColor="accent1" w:themeShade="B5"/>
-      <w:sz w:val="32"/>
+      <w:color w:val="000000" w:themeColor="text1"/>
+      <w:sz w:val="56"/>
       <w:szCs w:val="32"/>
     </w:rPr>
   </w:style>

</xml_diff>

<commit_message>
Fixed docx title and regenerated everything
</commit_message>
<xml_diff>
--- a/resume.docx
+++ b/resume.docx
@@ -2,10 +2,9 @@
 <file path=word/document.xml><?xml version="1.0" encoding="utf-8"?>
 <w:document xmlns:w="http://schemas.openxmlformats.org/wordprocessingml/2006/main" xmlns:m="http://schemas.openxmlformats.org/officeDocument/2006/math" xmlns:r="http://schemas.openxmlformats.org/officeDocument/2006/relationships" xmlns:o="urn:schemas-microsoft-com:office:office" xmlns:v="urn:schemas-microsoft-com:vml" xmlns:w10="urn:schemas-microsoft-com:office:word" xmlns:a="http://schemas.openxmlformats.org/drawingml/2006/main" xmlns:pic="http://schemas.openxmlformats.org/drawingml/2006/picture" xmlns:wp="http://schemas.openxmlformats.org/drawingml/2006/wordprocessingDrawing">
   <w:body>
-    <w:bookmarkStart w:id="35" w:name="thomas-lockney"/>
-    <w:p>
-      <w:pPr>
-        <w:pStyle w:val="Heading1"/>
+    <w:p>
+      <w:pPr>
+        <w:pStyle w:val="Title"/>
       </w:pPr>
       <w:r>
         <w:t xml:space="preserve">Thomas Lockney</w:t>
@@ -35,7 +34,7 @@
         <w:pStyle w:val="FirstParagraph"/>
       </w:pPr>
       <w:r>
-        <w:t xml:space="preserve">I am an engineering leader passionate about building great teams with a focus on autonomy and accountability. I’ve been working at Nike for almost seven years and have held both leadership and individual contributor positions as a software engineer and architect.</w:t>
+        <w:t xml:space="preserve">I am an engineering leader who is passionate about building great teams with a focus on autonomy and accountability. I am experienced at leading and mentoring engineers and managers and bring an extensive background building cloud-based distributed systems with a strong emphasis on DevOps culture.</w:t>
       </w:r>
     </w:p>
     <w:p>
@@ -43,7 +42,7 @@
         <w:pStyle w:val="BodyText"/>
       </w:pPr>
       <w:r>
-        <w:t xml:space="preserve">I’m also the host of the Nike Tech Talks, a highly successful event series showcasing world class subject matter experts from across the industry, an internal evangelist for and organizer of Nike’s open-source program, and a champion of building a strong and healthy engineering culture. In the past I have also organized technical conferences and founded multiple user group communities.</w:t>
+        <w:t xml:space="preserve">I’m also the host of the Nike Tech Talks, a highly successful event series showcasing world class subject matter experts from across the industry, an evangelist for and organizer of Nike’s open-source program, and a champion of building a strong and healthy engineering culture. In the past I have also organized conferences and founded user group communities as well as speaking at major industry conferences and special interest group events.</w:t>
       </w:r>
     </w:p>
     <w:bookmarkEnd w:id="21"/>
@@ -89,7 +88,7 @@
         <w:pStyle w:val="Compact"/>
       </w:pPr>
       <w:r>
-        <w:t xml:space="preserve">Led design, development, and ongoing support for major components of a fitness activity tracking platform.</w:t>
+        <w:t xml:space="preserve">Led design, development, and ongoing support of a fitness activity tracking platform.</w:t>
       </w:r>
     </w:p>
     <w:p>
@@ -101,20 +100,87 @@
         <w:pStyle w:val="Compact"/>
       </w:pPr>
       <w:r>
-        <w:t xml:space="preserve">Built out multiple highly successful teams.</w:t>
+        <w:t xml:space="preserve">Built and led multiple highly successful teams and coached individual contributors, managers, and peers across engineering, program, and product functions.</w:t>
       </w:r>
     </w:p>
     <w:bookmarkEnd w:id="22"/>
-    <w:bookmarkStart w:id="33" w:name="experience"/>
+    <w:bookmarkStart w:id="23" w:name="skills"/>
     <w:p>
       <w:pPr>
         <w:pStyle w:val="Heading2"/>
       </w:pPr>
       <w:r>
+        <w:t xml:space="preserve">Skills</w:t>
+      </w:r>
+    </w:p>
+    <w:p>
+      <w:pPr>
+        <w:numPr>
+          <w:ilvl w:val="0"/>
+          <w:numId w:val="1002"/>
+        </w:numPr>
+        <w:pStyle w:val="Compact"/>
+      </w:pPr>
+      <w:r>
+        <w:rPr>
+          <w:bCs/>
+          <w:b/>
+        </w:rPr>
+        <w:t xml:space="preserve">Languages</w:t>
+      </w:r>
+      <w:r>
+        <w:t xml:space="preserve">: Java, Scala, JavaScript, Python</w:t>
+      </w:r>
+    </w:p>
+    <w:p>
+      <w:pPr>
+        <w:numPr>
+          <w:ilvl w:val="0"/>
+          <w:numId w:val="1002"/>
+        </w:numPr>
+        <w:pStyle w:val="Compact"/>
+      </w:pPr>
+      <w:r>
+        <w:rPr>
+          <w:bCs/>
+          <w:b/>
+        </w:rPr>
+        <w:t xml:space="preserve">Datastores</w:t>
+      </w:r>
+      <w:r>
+        <w:t xml:space="preserve">: DynamoDB, PostgreSQL, MySQL, Redis</w:t>
+      </w:r>
+    </w:p>
+    <w:p>
+      <w:pPr>
+        <w:numPr>
+          <w:ilvl w:val="0"/>
+          <w:numId w:val="1002"/>
+        </w:numPr>
+        <w:pStyle w:val="Compact"/>
+      </w:pPr>
+      <w:r>
+        <w:rPr>
+          <w:bCs/>
+          <w:b/>
+        </w:rPr>
+        <w:t xml:space="preserve">Architecture</w:t>
+      </w:r>
+      <w:r>
+        <w:t xml:space="preserve">: Akka, AWS, Docker, Kubernetes, Microservice &amp; Event-based Architecture, Distributed Systems</w:t>
+      </w:r>
+    </w:p>
+    <w:bookmarkEnd w:id="23"/>
+    <w:bookmarkStart w:id="34" w:name="experience"/>
+    <w:p>
+      <w:pPr>
+        <w:pStyle w:val="Heading2"/>
+      </w:pPr>
+      <w:r>
         <w:t xml:space="preserve">Experience</w:t>
       </w:r>
     </w:p>
-    <w:bookmarkStart w:id="23" w:name="nike"/>
+    <w:bookmarkStart w:id="24" w:name="nike"/>
     <w:p>
       <w:pPr>
         <w:pStyle w:val="Heading3"/>
@@ -201,8 +267,8 @@
         <w:t xml:space="preserve">Built the next generation of highly scalable and reliable web services at Nike. Led a team of engineers responsible for the services that handle fitness data from Nike’s premier mobile apps. Evangelized pragmatic, lightweight, and highly scalable systems and tools. Established the Nike Tech Talk Speaker Series, internal user groups, and forums, focused on building a world-class engineering culture.</w:t>
       </w:r>
     </w:p>
-    <w:bookmarkEnd w:id="23"/>
-    <w:bookmarkStart w:id="24" w:name="janrain-inc."/>
+    <w:bookmarkEnd w:id="24"/>
+    <w:bookmarkStart w:id="25" w:name="janrain-inc."/>
     <w:p>
       <w:pPr>
         <w:pStyle w:val="Heading3"/>
@@ -237,8 +303,8 @@
         <w:t xml:space="preserve">Developed architecture supporting the Janrain user-management platform. Development of strategic for new project initiatives within engineering, from initial bootstrap of projects to consistent and reproducible builds to complete deployment and production release processes. Focused on building a mature engineering culture dedicated to evolutionary growth. Guidance and mentoring of teams on technology choices and appropriate systems architecture.</w:t>
       </w:r>
     </w:p>
-    <w:bookmarkEnd w:id="24"/>
-    <w:bookmarkStart w:id="25" w:name="cisco-clearaccess"/>
+    <w:bookmarkEnd w:id="25"/>
+    <w:bookmarkStart w:id="26" w:name="cisco-clearaccess"/>
     <w:p>
       <w:pPr>
         <w:pStyle w:val="Heading3"/>
@@ -273,8 +339,8 @@
         <w:t xml:space="preserve">Came to Cisco by way of ClearAccess acquisition. Prototyped a new Akka-based server backend for handling server to device communication. Built a simulation framework that allowed testing populations of millions of devices interacting with our backend services. Designed a Scala &amp; Akka-based load testing tool that can handle simulation of real-world load from a large (1-40 million) device population. Development of enhancements to core ACS product.</w:t>
       </w:r>
     </w:p>
-    <w:bookmarkEnd w:id="25"/>
-    <w:bookmarkStart w:id="26" w:name="simple"/>
+    <w:bookmarkEnd w:id="26"/>
+    <w:bookmarkStart w:id="27" w:name="simple"/>
     <w:p>
       <w:pPr>
         <w:pStyle w:val="Heading3"/>
@@ -309,8 +375,8 @@
         <w:t xml:space="preserve">Designed back-end accounting and reconciliation system. Integrated accounting system with external transaction processing partner.</w:t>
       </w:r>
     </w:p>
-    <w:bookmarkEnd w:id="26"/>
-    <w:bookmarkStart w:id="27" w:name="triactive-inc."/>
+    <w:bookmarkEnd w:id="27"/>
+    <w:bookmarkStart w:id="28" w:name="triactive-inc."/>
     <w:p>
       <w:pPr>
         <w:pStyle w:val="Heading3"/>
@@ -345,8 +411,8 @@
         <w:t xml:space="preserve">Designed and implemented a highly scalable system for managing remote agents. Led the implementation of a complete UI overhaul. Worked with the rest of the engineering team to improve our overall engineering practices, infrastructure, and technology stack.</w:t>
       </w:r>
     </w:p>
-    <w:bookmarkEnd w:id="27"/>
-    <w:bookmarkStart w:id="28" w:name="esoterix"/>
+    <w:bookmarkEnd w:id="28"/>
+    <w:bookmarkStart w:id="29" w:name="esoterix"/>
     <w:p>
       <w:pPr>
         <w:pStyle w:val="Heading3"/>
@@ -381,8 +447,8 @@
         <w:t xml:space="preserve">Led the development of patient, order, &amp; report management systems. Led development on component modules of a clinical trials data management system. Advised on implementation of server infrastructure, integration of better build practices and better use of technologies to ease development.</w:t>
       </w:r>
     </w:p>
-    <w:bookmarkEnd w:id="28"/>
-    <w:bookmarkStart w:id="29" w:name="hirestorm"/>
+    <w:bookmarkEnd w:id="29"/>
+    <w:bookmarkStart w:id="30" w:name="hirestorm"/>
     <w:p>
       <w:pPr>
         <w:pStyle w:val="Heading3"/>
@@ -417,8 +483,8 @@
         <w:t xml:space="preserve">Helped to restructure the technology direction of the company. Designed a peer-to-peer application for job candidate searches and a web-based software registration system. Maintained server infrastructure.</w:t>
       </w:r>
     </w:p>
-    <w:bookmarkEnd w:id="29"/>
-    <w:bookmarkStart w:id="30" w:name="triactive-inc.-1"/>
+    <w:bookmarkEnd w:id="30"/>
+    <w:bookmarkStart w:id="31" w:name="triactive-inc.-1"/>
     <w:p>
       <w:pPr>
         <w:pStyle w:val="Heading3"/>
@@ -453,8 +519,8 @@
         <w:t xml:space="preserve">Developed a web-based systems management platform including a user-customizable portal system. Migrated system from ASP to Java. Led evaluation of application servers and production deployment strategy. Introduced improved development practices.</w:t>
       </w:r>
     </w:p>
-    <w:bookmarkEnd w:id="30"/>
-    <w:bookmarkStart w:id="31" w:name="cyberplex"/>
+    <w:bookmarkEnd w:id="31"/>
+    <w:bookmarkStart w:id="32" w:name="cyberplex"/>
     <w:p>
       <w:pPr>
         <w:pStyle w:val="Heading3"/>
@@ -489,8 +555,8 @@
         <w:t xml:space="preserve">Built virtual seminar system. Developed integration strategy for a support automation system.</w:t>
       </w:r>
     </w:p>
-    <w:bookmarkEnd w:id="31"/>
-    <w:bookmarkStart w:id="32" w:name="tivoli"/>
+    <w:bookmarkEnd w:id="32"/>
+    <w:bookmarkStart w:id="33" w:name="tivoli"/>
     <w:p>
       <w:pPr>
         <w:pStyle w:val="Heading3"/>
@@ -525,27 +591,8 @@
         <w:t xml:space="preserve">Served as technical liaison between Marketing and IT. Built document publishing system, including integration with Interwoven TeamSite. Administered servers and dependent services. Wrote numerous utilities to support ongoing web development and administration work.</w:t>
       </w:r>
     </w:p>
-    <w:bookmarkEnd w:id="32"/>
     <w:bookmarkEnd w:id="33"/>
-    <w:bookmarkStart w:id="34" w:name="skills"/>
-    <w:p>
-      <w:pPr>
-        <w:pStyle w:val="Heading2"/>
-      </w:pPr>
-      <w:r>
-        <w:t xml:space="preserve">Skills</w:t>
-      </w:r>
-    </w:p>
-    <w:p>
-      <w:pPr>
-        <w:pStyle w:val="FirstParagraph"/>
-      </w:pPr>
-      <w:r>
-        <w:t xml:space="preserve">Java, Scala, JavaScript, Python, Akka, AWS, Microservice &amp; Event-based Architecture, Distributed Systems</w:t>
-      </w:r>
-    </w:p>
     <w:bookmarkEnd w:id="34"/>
-    <w:bookmarkEnd w:id="35"/>
     <w:sectPr>
       <w:pgSz w:w="12240" w:h="15840"/>
       <w:pgMar w:top="144" w:right="864" w:bottom="288" w:left="864" w:header="720" w:footer="720" w:gutter="0"/>
@@ -1881,6 +1928,9 @@
     <w:abstractNumId w:val="990"/>
   </w:num>
   <w:num w:numId="1001">
+    <w:abstractNumId w:val="991"/>
+  </w:num>
+  <w:num w:numId="1002">
     <w:abstractNumId w:val="991"/>
   </w:num>
 </w:numbering>

</xml_diff>

<commit_message>
Some more tweaks and regenerated files
</commit_message>
<xml_diff>
--- a/resume.docx
+++ b/resume.docx
@@ -34,7 +34,7 @@
         <w:pStyle w:val="FirstParagraph"/>
       </w:pPr>
       <w:r>
-        <w:t xml:space="preserve">I am an engineering leader who is passionate about building great teams with a focus on autonomy and accountability. I am experienced at leading and mentoring engineers and managers and bring an extensive background building cloud-based distributed systems with a strong emphasis on DevOps culture.</w:t>
+        <w:t xml:space="preserve">I am an engineering leader who is passionate about building great teams with a focus on autonomy and accountability. Over the last seven years, I have led and mentored engineers and managers. I bring an extensive background building cloud-based distributed systems with a strong emphasis on DevOps culture</w:t>
       </w:r>
     </w:p>
     <w:p>
@@ -42,7 +42,7 @@
         <w:pStyle w:val="BodyText"/>
       </w:pPr>
       <w:r>
-        <w:t xml:space="preserve">I’m also the host of the Nike Tech Talks, a highly successful event series showcasing world class subject matter experts from across the industry, an evangelist for and organizer of Nike’s open-source program, and a champion of building a strong and healthy engineering culture. In the past I have also organized conferences and founded user group communities as well as speaking at major industry conferences and special interest group events.</w:t>
+        <w:t xml:space="preserve">Since 2015, I have hosted the Nike Tech Talks, a highly successful event series showcasing world class subject matter experts from across the industry. I am also the organizer of Nike’s open-source program, and a champion of building a strong and healthy engineering culture. I have organized two conferences (Pacific Northwest Scala) as well as founding and running multiple user group communities. And I have been an invited speaker at major industry conferences and special interest group events.</w:t>
       </w:r>
     </w:p>
     <w:bookmarkEnd w:id="21"/>
@@ -64,7 +64,7 @@
         <w:pStyle w:val="Compact"/>
       </w:pPr>
       <w:r>
-        <w:t xml:space="preserve">Led the design and build out of a communications platform responsible for over $250m in attributable revenue.</w:t>
+        <w:t xml:space="preserve">Led the design and build out of a communications platform responsible for over $250M in attributable revenue.</w:t>
       </w:r>
     </w:p>
     <w:p>
@@ -88,7 +88,7 @@
         <w:pStyle w:val="Compact"/>
       </w:pPr>
       <w:r>
-        <w:t xml:space="preserve">Led design, development, and ongoing support of a fitness activity tracking platform.</w:t>
+        <w:t xml:space="preserve">Led design, development, and ongoing support of a fitness activity tracking platform that scaled to handle Nike’s global consumer ecosystem.</w:t>
       </w:r>
     </w:p>
     <w:p>
@@ -212,7 +212,7 @@
         <w:pStyle w:val="BodyText"/>
       </w:pPr>
       <w:r>
-        <w:t xml:space="preserve">Leading a cross-functional group of multiple teams to provide a unified, real-time communications platform. Established the early groundwork of the platform and helped define and drive the larger platform strategy. This is still a very active project with high business value.</w:t>
+        <w:t xml:space="preserve">Leading a multiple teams across backend and frontend to provide a unified, real-time communications platform. Established the early groundwork of the platform and helped define and drive the larger platform strategy. This is still a very active project with a business value of at least $250M in attributable revenue.</w:t>
       </w:r>
     </w:p>
     <w:p>

</xml_diff>